<commit_message>
addition of django models to be migrated
</commit_message>
<xml_diff>
--- a/DB/DB Tables.docx
+++ b/DB/DB Tables.docx
@@ -17,14 +17,15 @@
         <w:tblLook w:val="04A0" w:firstRow="1" w:lastRow="0" w:firstColumn="1" w:lastColumn="0" w:noHBand="0" w:noVBand="1"/>
       </w:tblPr>
       <w:tblGrid>
-        <w:gridCol w:w="3116"/>
-        <w:gridCol w:w="3117"/>
-        <w:gridCol w:w="3117"/>
+        <w:gridCol w:w="1663"/>
+        <w:gridCol w:w="2259"/>
+        <w:gridCol w:w="3609"/>
+        <w:gridCol w:w="1819"/>
       </w:tblGrid>
       <w:tr>
         <w:tc>
           <w:tcPr>
-            <w:tcW w:w="3116" w:type="dxa"/>
+            <w:tcW w:w="2391" w:type="dxa"/>
           </w:tcPr>
           <w:p>
             <w:pPr>
@@ -37,7 +38,7 @@
         </w:tc>
         <w:tc>
           <w:tcPr>
-            <w:tcW w:w="3117" w:type="dxa"/>
+            <w:tcW w:w="2689" w:type="dxa"/>
           </w:tcPr>
           <w:p>
             <w:pPr>
@@ -50,7 +51,20 @@
         </w:tc>
         <w:tc>
           <w:tcPr>
-            <w:tcW w:w="3117" w:type="dxa"/>
+            <w:tcW w:w="1800" w:type="dxa"/>
+          </w:tcPr>
+          <w:p>
+            <w:pPr>
+              <w:pStyle w:val="Style3"/>
+            </w:pPr>
+            <w:r>
+              <w:t>Class Model</w:t>
+            </w:r>
+          </w:p>
+        </w:tc>
+        <w:tc>
+          <w:tcPr>
+            <w:tcW w:w="2470" w:type="dxa"/>
           </w:tcPr>
           <w:p>
             <w:pPr>
@@ -65,7 +79,7 @@
       <w:tr>
         <w:tc>
           <w:tcPr>
-            <w:tcW w:w="3116" w:type="dxa"/>
+            <w:tcW w:w="2391" w:type="dxa"/>
           </w:tcPr>
           <w:p>
             <w:pPr>
@@ -102,7 +116,7 @@
         </w:tc>
         <w:tc>
           <w:tcPr>
-            <w:tcW w:w="3117" w:type="dxa"/>
+            <w:tcW w:w="2689" w:type="dxa"/>
           </w:tcPr>
           <w:p>
             <w:pPr>
@@ -123,7 +137,69 @@
         </w:tc>
         <w:tc>
           <w:tcPr>
-            <w:tcW w:w="3117" w:type="dxa"/>
+            <w:tcW w:w="1800" w:type="dxa"/>
+          </w:tcPr>
+          <w:p>
+            <w:pPr>
+              <w:pStyle w:val="Style3"/>
+              <w:rPr>
+                <w:b w:val="0"/>
+                <w:bCs/>
+              </w:rPr>
+            </w:pPr>
+            <w:proofErr w:type="spellStart"/>
+            <w:r>
+              <w:rPr>
+                <w:b w:val="0"/>
+                <w:bCs/>
+              </w:rPr>
+              <w:t>Autofield</w:t>
+            </w:r>
+            <w:proofErr w:type="spellEnd"/>
+            <w:r>
+              <w:rPr>
+                <w:b w:val="0"/>
+                <w:bCs/>
+              </w:rPr>
+              <w:t>(</w:t>
+            </w:r>
+            <w:proofErr w:type="spellStart"/>
+            <w:r>
+              <w:rPr>
+                <w:b w:val="0"/>
+                <w:bCs/>
+              </w:rPr>
+              <w:t>Primary_key</w:t>
+            </w:r>
+            <w:proofErr w:type="spellEnd"/>
+            <w:r>
+              <w:rPr>
+                <w:b w:val="0"/>
+                <w:bCs/>
+              </w:rPr>
+              <w:t>=True</w:t>
+            </w:r>
+            <w:r>
+              <w:rPr>
+                <w:b w:val="0"/>
+                <w:bCs/>
+              </w:rPr>
+              <w:t>)</w:t>
+            </w:r>
+          </w:p>
+          <w:p>
+            <w:pPr>
+              <w:pStyle w:val="Style3"/>
+              <w:rPr>
+                <w:b w:val="0"/>
+                <w:bCs/>
+              </w:rPr>
+            </w:pPr>
+          </w:p>
+        </w:tc>
+        <w:tc>
+          <w:tcPr>
+            <w:tcW w:w="2470" w:type="dxa"/>
           </w:tcPr>
           <w:p>
             <w:pPr>
@@ -146,7 +222,7 @@
       <w:tr>
         <w:tc>
           <w:tcPr>
-            <w:tcW w:w="3116" w:type="dxa"/>
+            <w:tcW w:w="2391" w:type="dxa"/>
           </w:tcPr>
           <w:p>
             <w:pPr>
@@ -183,7 +259,165 @@
         </w:tc>
         <w:tc>
           <w:tcPr>
-            <w:tcW w:w="3117" w:type="dxa"/>
+            <w:tcW w:w="2689" w:type="dxa"/>
+          </w:tcPr>
+          <w:p>
+            <w:pPr>
+              <w:pStyle w:val="Style3"/>
+              <w:rPr>
+                <w:b w:val="0"/>
+                <w:bCs/>
+              </w:rPr>
+            </w:pPr>
+            <w:r>
+              <w:rPr>
+                <w:b w:val="0"/>
+                <w:bCs/>
+              </w:rPr>
+              <w:t>VARCHAR(50)</w:t>
+            </w:r>
+          </w:p>
+        </w:tc>
+        <w:tc>
+          <w:tcPr>
+            <w:tcW w:w="1800" w:type="dxa"/>
+          </w:tcPr>
+          <w:p>
+            <w:pPr>
+              <w:pStyle w:val="Style3"/>
+              <w:rPr>
+                <w:b w:val="0"/>
+                <w:bCs/>
+              </w:rPr>
+            </w:pPr>
+          </w:p>
+        </w:tc>
+        <w:tc>
+          <w:tcPr>
+            <w:tcW w:w="2470" w:type="dxa"/>
+          </w:tcPr>
+          <w:p>
+            <w:pPr>
+              <w:pStyle w:val="Style3"/>
+              <w:rPr>
+                <w:b w:val="0"/>
+                <w:bCs/>
+              </w:rPr>
+            </w:pPr>
+            <w:r>
+              <w:rPr>
+                <w:b w:val="0"/>
+                <w:bCs/>
+              </w:rPr>
+              <w:t>Users name</w:t>
+            </w:r>
+          </w:p>
+        </w:tc>
+      </w:tr>
+      <w:tr>
+        <w:tc>
+          <w:tcPr>
+            <w:tcW w:w="2391" w:type="dxa"/>
+          </w:tcPr>
+          <w:p>
+            <w:pPr>
+              <w:pStyle w:val="Style3"/>
+              <w:rPr>
+                <w:b w:val="0"/>
+                <w:bCs/>
+              </w:rPr>
+            </w:pPr>
+            <w:r>
+              <w:rPr>
+                <w:b w:val="0"/>
+                <w:bCs/>
+              </w:rPr>
+              <w:t>email</w:t>
+            </w:r>
+          </w:p>
+        </w:tc>
+        <w:tc>
+          <w:tcPr>
+            <w:tcW w:w="2689" w:type="dxa"/>
+          </w:tcPr>
+          <w:p>
+            <w:pPr>
+              <w:pStyle w:val="Style3"/>
+              <w:rPr>
+                <w:b w:val="0"/>
+                <w:bCs/>
+              </w:rPr>
+            </w:pPr>
+            <w:r>
+              <w:rPr>
+                <w:b w:val="0"/>
+                <w:bCs/>
+              </w:rPr>
+              <w:t>VARCHAR(UK)</w:t>
+            </w:r>
+          </w:p>
+        </w:tc>
+        <w:tc>
+          <w:tcPr>
+            <w:tcW w:w="1800" w:type="dxa"/>
+          </w:tcPr>
+          <w:p>
+            <w:pPr>
+              <w:pStyle w:val="Style3"/>
+              <w:rPr>
+                <w:b w:val="0"/>
+                <w:bCs/>
+              </w:rPr>
+            </w:pPr>
+          </w:p>
+        </w:tc>
+        <w:tc>
+          <w:tcPr>
+            <w:tcW w:w="2470" w:type="dxa"/>
+          </w:tcPr>
+          <w:p>
+            <w:pPr>
+              <w:pStyle w:val="Style3"/>
+              <w:rPr>
+                <w:b w:val="0"/>
+                <w:bCs/>
+              </w:rPr>
+            </w:pPr>
+            <w:r>
+              <w:rPr>
+                <w:b w:val="0"/>
+                <w:bCs/>
+              </w:rPr>
+              <w:t>Users unique email address</w:t>
+            </w:r>
+          </w:p>
+        </w:tc>
+      </w:tr>
+      <w:tr>
+        <w:tc>
+          <w:tcPr>
+            <w:tcW w:w="2391" w:type="dxa"/>
+          </w:tcPr>
+          <w:p>
+            <w:pPr>
+              <w:pStyle w:val="Style3"/>
+              <w:rPr>
+                <w:b w:val="0"/>
+                <w:bCs/>
+              </w:rPr>
+            </w:pPr>
+            <w:r>
+              <w:rPr>
+                <w:b w:val="0"/>
+                <w:bCs/>
+              </w:rPr>
+              <w:t>gender</w:t>
+            </w:r>
+          </w:p>
+        </w:tc>
+        <w:tc>
+          <w:tcPr>
+            <w:tcW w:w="2689" w:type="dxa"/>
           </w:tcPr>
           <w:p>
             <w:pPr>
@@ -200,154 +434,246 @@
               </w:rPr>
               <w:t>VARCHAR</w:t>
             </w:r>
-            <w:r>
-              <w:rPr>
-                <w:b w:val="0"/>
-                <w:bCs/>
-              </w:rPr>
-              <w:t>(</w:t>
-            </w:r>
-            <w:r>
-              <w:rPr>
-                <w:b w:val="0"/>
-                <w:bCs/>
-              </w:rPr>
-              <w:t>50</w:t>
-            </w:r>
-            <w:r>
-              <w:rPr>
-                <w:b w:val="0"/>
-                <w:bCs/>
-              </w:rPr>
-              <w:t>)</w:t>
-            </w:r>
-          </w:p>
-        </w:tc>
-        <w:tc>
-          <w:tcPr>
-            <w:tcW w:w="3117" w:type="dxa"/>
-          </w:tcPr>
-          <w:p>
-            <w:pPr>
-              <w:pStyle w:val="Style3"/>
-              <w:rPr>
-                <w:b w:val="0"/>
-                <w:bCs/>
-              </w:rPr>
-            </w:pPr>
-            <w:r>
-              <w:rPr>
-                <w:b w:val="0"/>
-                <w:bCs/>
-              </w:rPr>
-              <w:t>Users name</w:t>
-            </w:r>
-          </w:p>
-        </w:tc>
-      </w:tr>
-      <w:tr>
-        <w:tc>
-          <w:tcPr>
-            <w:tcW w:w="3116" w:type="dxa"/>
-          </w:tcPr>
-          <w:p>
-            <w:pPr>
-              <w:pStyle w:val="Style3"/>
-              <w:rPr>
-                <w:b w:val="0"/>
-                <w:bCs/>
-              </w:rPr>
-            </w:pPr>
-            <w:r>
-              <w:rPr>
-                <w:b w:val="0"/>
-                <w:bCs/>
-              </w:rPr>
-              <w:t>email</w:t>
-            </w:r>
-          </w:p>
-        </w:tc>
-        <w:tc>
-          <w:tcPr>
-            <w:tcW w:w="3117" w:type="dxa"/>
-          </w:tcPr>
-          <w:p>
-            <w:pPr>
-              <w:pStyle w:val="Style3"/>
-              <w:rPr>
-                <w:b w:val="0"/>
-                <w:bCs/>
-              </w:rPr>
-            </w:pPr>
-            <w:r>
-              <w:rPr>
-                <w:b w:val="0"/>
-                <w:bCs/>
-              </w:rPr>
-              <w:t>VARCHAR(UK)</w:t>
-            </w:r>
-          </w:p>
-        </w:tc>
-        <w:tc>
-          <w:tcPr>
-            <w:tcW w:w="3117" w:type="dxa"/>
-          </w:tcPr>
-          <w:p>
-            <w:pPr>
-              <w:pStyle w:val="Style3"/>
-              <w:rPr>
-                <w:b w:val="0"/>
-                <w:bCs/>
-              </w:rPr>
-            </w:pPr>
-            <w:r>
-              <w:rPr>
-                <w:b w:val="0"/>
-                <w:bCs/>
-              </w:rPr>
-              <w:t>Users unique email address</w:t>
-            </w:r>
-          </w:p>
-        </w:tc>
-      </w:tr>
-      <w:tr>
-        <w:tc>
-          <w:tcPr>
-            <w:tcW w:w="3116" w:type="dxa"/>
-          </w:tcPr>
-          <w:p>
-            <w:pPr>
-              <w:pStyle w:val="Style3"/>
-              <w:rPr>
-                <w:b w:val="0"/>
-                <w:bCs/>
-              </w:rPr>
-            </w:pPr>
-            <w:r>
-              <w:rPr>
-                <w:b w:val="0"/>
-                <w:bCs/>
-              </w:rPr>
-              <w:t>gender</w:t>
-            </w:r>
-          </w:p>
-        </w:tc>
-        <w:tc>
-          <w:tcPr>
-            <w:tcW w:w="3117" w:type="dxa"/>
-          </w:tcPr>
-          <w:p>
-            <w:pPr>
-              <w:pStyle w:val="Style3"/>
-              <w:rPr>
-                <w:b w:val="0"/>
-                <w:bCs/>
-              </w:rPr>
-            </w:pPr>
-            <w:r>
-              <w:rPr>
-                <w:b w:val="0"/>
-                <w:bCs/>
+          </w:p>
+        </w:tc>
+        <w:tc>
+          <w:tcPr>
+            <w:tcW w:w="1800" w:type="dxa"/>
+          </w:tcPr>
+          <w:p>
+            <w:pPr>
+              <w:pStyle w:val="Style3"/>
+              <w:rPr>
+                <w:b w:val="0"/>
+                <w:bCs/>
+              </w:rPr>
+            </w:pPr>
+          </w:p>
+        </w:tc>
+        <w:tc>
+          <w:tcPr>
+            <w:tcW w:w="2470" w:type="dxa"/>
+          </w:tcPr>
+          <w:p>
+            <w:pPr>
+              <w:pStyle w:val="Style3"/>
+              <w:rPr>
+                <w:b w:val="0"/>
+                <w:bCs/>
+              </w:rPr>
+            </w:pPr>
+            <w:r>
+              <w:rPr>
+                <w:b w:val="0"/>
+                <w:bCs/>
+              </w:rPr>
+              <w:t>Users gender with check constraint</w:t>
+            </w:r>
+          </w:p>
+        </w:tc>
+      </w:tr>
+      <w:tr>
+        <w:tc>
+          <w:tcPr>
+            <w:tcW w:w="2391" w:type="dxa"/>
+          </w:tcPr>
+          <w:p>
+            <w:pPr>
+              <w:pStyle w:val="Style3"/>
+              <w:rPr>
+                <w:b w:val="0"/>
+                <w:bCs/>
+              </w:rPr>
+            </w:pPr>
+            <w:r>
+              <w:rPr>
+                <w:b w:val="0"/>
+                <w:bCs/>
+              </w:rPr>
+              <w:t>password</w:t>
+            </w:r>
+          </w:p>
+        </w:tc>
+        <w:tc>
+          <w:tcPr>
+            <w:tcW w:w="2689" w:type="dxa"/>
+          </w:tcPr>
+          <w:p>
+            <w:pPr>
+              <w:pStyle w:val="Style3"/>
+              <w:rPr>
+                <w:b w:val="0"/>
+                <w:bCs/>
+              </w:rPr>
+            </w:pPr>
+            <w:r>
+              <w:rPr>
+                <w:b w:val="0"/>
+                <w:bCs/>
+              </w:rPr>
+              <w:t>VARCHAR()</w:t>
+            </w:r>
+          </w:p>
+        </w:tc>
+        <w:tc>
+          <w:tcPr>
+            <w:tcW w:w="1800" w:type="dxa"/>
+          </w:tcPr>
+          <w:p>
+            <w:pPr>
+              <w:pStyle w:val="Style3"/>
+              <w:rPr>
+                <w:b w:val="0"/>
+                <w:bCs/>
+              </w:rPr>
+            </w:pPr>
+          </w:p>
+        </w:tc>
+        <w:tc>
+          <w:tcPr>
+            <w:tcW w:w="2470" w:type="dxa"/>
+          </w:tcPr>
+          <w:p>
+            <w:pPr>
+              <w:pStyle w:val="Style3"/>
+              <w:rPr>
+                <w:b w:val="0"/>
+                <w:bCs/>
+              </w:rPr>
+            </w:pPr>
+            <w:r>
+              <w:rPr>
+                <w:b w:val="0"/>
+                <w:bCs/>
+              </w:rPr>
+              <w:t>Hashed user password</w:t>
+            </w:r>
+          </w:p>
+        </w:tc>
+      </w:tr>
+      <w:tr>
+        <w:tc>
+          <w:tcPr>
+            <w:tcW w:w="2391" w:type="dxa"/>
+          </w:tcPr>
+          <w:p>
+            <w:pPr>
+              <w:pStyle w:val="Style3"/>
+              <w:rPr>
+                <w:b w:val="0"/>
+                <w:bCs/>
+              </w:rPr>
+            </w:pPr>
+            <w:proofErr w:type="spellStart"/>
+            <w:r>
+              <w:rPr>
+                <w:b w:val="0"/>
+                <w:bCs/>
+              </w:rPr>
+              <w:t>date_joined</w:t>
+            </w:r>
+            <w:proofErr w:type="spellEnd"/>
+          </w:p>
+        </w:tc>
+        <w:tc>
+          <w:tcPr>
+            <w:tcW w:w="2689" w:type="dxa"/>
+          </w:tcPr>
+          <w:p>
+            <w:pPr>
+              <w:pStyle w:val="Style3"/>
+              <w:rPr>
+                <w:b w:val="0"/>
+                <w:bCs/>
+              </w:rPr>
+            </w:pPr>
+            <w:r>
+              <w:rPr>
+                <w:b w:val="0"/>
+                <w:bCs/>
+              </w:rPr>
+              <w:t>DATETIME</w:t>
+            </w:r>
+          </w:p>
+        </w:tc>
+        <w:tc>
+          <w:tcPr>
+            <w:tcW w:w="1800" w:type="dxa"/>
+          </w:tcPr>
+          <w:p>
+            <w:pPr>
+              <w:pStyle w:val="Style3"/>
+              <w:rPr>
+                <w:b w:val="0"/>
+                <w:bCs/>
+              </w:rPr>
+            </w:pPr>
+          </w:p>
+        </w:tc>
+        <w:tc>
+          <w:tcPr>
+            <w:tcW w:w="2470" w:type="dxa"/>
+          </w:tcPr>
+          <w:p>
+            <w:pPr>
+              <w:pStyle w:val="Style3"/>
+              <w:rPr>
+                <w:b w:val="0"/>
+                <w:bCs/>
+              </w:rPr>
+            </w:pPr>
+            <w:r>
+              <w:rPr>
+                <w:b w:val="0"/>
+                <w:bCs/>
+              </w:rPr>
+              <w:t>Date user joined</w:t>
+            </w:r>
+          </w:p>
+        </w:tc>
+      </w:tr>
+      <w:tr>
+        <w:tc>
+          <w:tcPr>
+            <w:tcW w:w="2391" w:type="dxa"/>
+          </w:tcPr>
+          <w:p>
+            <w:pPr>
+              <w:pStyle w:val="Style3"/>
+              <w:rPr>
+                <w:b w:val="0"/>
+                <w:bCs/>
+                <w:highlight w:val="yellow"/>
+              </w:rPr>
+            </w:pPr>
+            <w:r>
+              <w:rPr>
+                <w:b w:val="0"/>
+                <w:bCs/>
+                <w:highlight w:val="yellow"/>
+              </w:rPr>
+              <w:t>bio</w:t>
+            </w:r>
+          </w:p>
+        </w:tc>
+        <w:tc>
+          <w:tcPr>
+            <w:tcW w:w="2689" w:type="dxa"/>
+          </w:tcPr>
+          <w:p>
+            <w:pPr>
+              <w:pStyle w:val="Style3"/>
+              <w:rPr>
+                <w:b w:val="0"/>
+                <w:bCs/>
+                <w:highlight w:val="yellow"/>
+              </w:rPr>
+            </w:pPr>
+            <w:r>
+              <w:rPr>
+                <w:b w:val="0"/>
+                <w:bCs/>
+                <w:highlight w:val="yellow"/>
               </w:rPr>
               <w:t>VARCHAR</w:t>
             </w:r>
@@ -355,109 +681,126 @@
         </w:tc>
         <w:tc>
           <w:tcPr>
-            <w:tcW w:w="3117" w:type="dxa"/>
-          </w:tcPr>
-          <w:p>
-            <w:pPr>
-              <w:pStyle w:val="Style3"/>
-              <w:rPr>
-                <w:b w:val="0"/>
-                <w:bCs/>
-              </w:rPr>
-            </w:pPr>
-            <w:r>
-              <w:rPr>
-                <w:b w:val="0"/>
-                <w:bCs/>
-              </w:rPr>
-              <w:t xml:space="preserve">Users gender </w:t>
-            </w:r>
-            <w:r>
-              <w:rPr>
-                <w:b w:val="0"/>
-                <w:bCs/>
-              </w:rPr>
-              <w:t>with check constraint</w:t>
-            </w:r>
-          </w:p>
-        </w:tc>
-      </w:tr>
-      <w:tr>
-        <w:tc>
-          <w:tcPr>
-            <w:tcW w:w="3116" w:type="dxa"/>
-          </w:tcPr>
-          <w:p>
-            <w:pPr>
-              <w:pStyle w:val="Style3"/>
-              <w:rPr>
-                <w:b w:val="0"/>
-                <w:bCs/>
-              </w:rPr>
-            </w:pPr>
-            <w:r>
-              <w:rPr>
-                <w:b w:val="0"/>
-                <w:bCs/>
-              </w:rPr>
-              <w:t>password</w:t>
-            </w:r>
-          </w:p>
-        </w:tc>
-        <w:tc>
-          <w:tcPr>
-            <w:tcW w:w="3117" w:type="dxa"/>
-          </w:tcPr>
-          <w:p>
-            <w:pPr>
-              <w:pStyle w:val="Style3"/>
-              <w:rPr>
-                <w:b w:val="0"/>
-                <w:bCs/>
-              </w:rPr>
-            </w:pPr>
-            <w:r>
-              <w:rPr>
-                <w:b w:val="0"/>
-                <w:bCs/>
-              </w:rPr>
-              <w:t>VARCHAR</w:t>
-            </w:r>
-            <w:r>
-              <w:rPr>
-                <w:b w:val="0"/>
-                <w:bCs/>
-              </w:rPr>
-              <w:t>()</w:t>
-            </w:r>
-          </w:p>
-        </w:tc>
-        <w:tc>
-          <w:tcPr>
-            <w:tcW w:w="3117" w:type="dxa"/>
-          </w:tcPr>
-          <w:p>
-            <w:pPr>
-              <w:pStyle w:val="Style3"/>
-              <w:rPr>
-                <w:b w:val="0"/>
-                <w:bCs/>
-              </w:rPr>
-            </w:pPr>
-            <w:r>
-              <w:rPr>
-                <w:b w:val="0"/>
-                <w:bCs/>
-              </w:rPr>
-              <w:t>Hashed user password</w:t>
-            </w:r>
-          </w:p>
-        </w:tc>
-      </w:tr>
-      <w:tr>
-        <w:tc>
-          <w:tcPr>
-            <w:tcW w:w="3116" w:type="dxa"/>
+            <w:tcW w:w="1800" w:type="dxa"/>
+          </w:tcPr>
+          <w:p>
+            <w:pPr>
+              <w:pStyle w:val="Style3"/>
+              <w:rPr>
+                <w:b w:val="0"/>
+                <w:bCs/>
+                <w:highlight w:val="yellow"/>
+              </w:rPr>
+            </w:pPr>
+          </w:p>
+        </w:tc>
+        <w:tc>
+          <w:tcPr>
+            <w:tcW w:w="2470" w:type="dxa"/>
+          </w:tcPr>
+          <w:p>
+            <w:pPr>
+              <w:pStyle w:val="Style3"/>
+              <w:rPr>
+                <w:b w:val="0"/>
+                <w:bCs/>
+                <w:highlight w:val="yellow"/>
+              </w:rPr>
+            </w:pPr>
+            <w:r>
+              <w:rPr>
+                <w:b w:val="0"/>
+                <w:bCs/>
+                <w:highlight w:val="yellow"/>
+              </w:rPr>
+              <w:t>Short description or background of the volunteer</w:t>
+            </w:r>
+          </w:p>
+        </w:tc>
+      </w:tr>
+      <w:tr>
+        <w:tc>
+          <w:tcPr>
+            <w:tcW w:w="2391" w:type="dxa"/>
+          </w:tcPr>
+          <w:p>
+            <w:pPr>
+              <w:pStyle w:val="Style3"/>
+              <w:rPr>
+                <w:b w:val="0"/>
+                <w:bCs/>
+              </w:rPr>
+            </w:pPr>
+            <w:r>
+              <w:rPr>
+                <w:b w:val="0"/>
+                <w:bCs/>
+              </w:rPr>
+              <w:t>status</w:t>
+            </w:r>
+          </w:p>
+        </w:tc>
+        <w:tc>
+          <w:tcPr>
+            <w:tcW w:w="2689" w:type="dxa"/>
+          </w:tcPr>
+          <w:p>
+            <w:pPr>
+              <w:pStyle w:val="Style3"/>
+              <w:rPr>
+                <w:b w:val="0"/>
+                <w:bCs/>
+              </w:rPr>
+            </w:pPr>
+            <w:r>
+              <w:rPr>
+                <w:b w:val="0"/>
+                <w:bCs/>
+              </w:rPr>
+              <w:t>BOOLEAN</w:t>
+            </w:r>
+          </w:p>
+        </w:tc>
+        <w:tc>
+          <w:tcPr>
+            <w:tcW w:w="1800" w:type="dxa"/>
+          </w:tcPr>
+          <w:p>
+            <w:pPr>
+              <w:pStyle w:val="Style3"/>
+              <w:rPr>
+                <w:b w:val="0"/>
+                <w:bCs/>
+              </w:rPr>
+            </w:pPr>
+          </w:p>
+        </w:tc>
+        <w:tc>
+          <w:tcPr>
+            <w:tcW w:w="2470" w:type="dxa"/>
+          </w:tcPr>
+          <w:p>
+            <w:pPr>
+              <w:pStyle w:val="Style3"/>
+              <w:rPr>
+                <w:b w:val="0"/>
+                <w:bCs/>
+              </w:rPr>
+            </w:pPr>
+            <w:r>
+              <w:rPr>
+                <w:b w:val="0"/>
+                <w:bCs/>
+              </w:rPr>
+              <w:t>1 = active while 0 = inactive</w:t>
+            </w:r>
+          </w:p>
+        </w:tc>
+      </w:tr>
+      <w:tr>
+        <w:tc>
+          <w:tcPr>
+            <w:tcW w:w="2391" w:type="dxa"/>
           </w:tcPr>
           <w:p>
             <w:pPr>
@@ -473,14 +816,14 @@
                 <w:b w:val="0"/>
                 <w:bCs/>
               </w:rPr>
-              <w:t>date_joined</w:t>
+              <w:t>last_login</w:t>
             </w:r>
             <w:proofErr w:type="spellEnd"/>
           </w:p>
         </w:tc>
         <w:tc>
           <w:tcPr>
-            <w:tcW w:w="3117" w:type="dxa"/>
+            <w:tcW w:w="2689" w:type="dxa"/>
           </w:tcPr>
           <w:p>
             <w:pPr>
@@ -501,210 +844,21 @@
         </w:tc>
         <w:tc>
           <w:tcPr>
-            <w:tcW w:w="3117" w:type="dxa"/>
-          </w:tcPr>
-          <w:p>
-            <w:pPr>
-              <w:pStyle w:val="Style3"/>
-              <w:rPr>
-                <w:b w:val="0"/>
-                <w:bCs/>
-              </w:rPr>
-            </w:pPr>
-            <w:r>
-              <w:rPr>
-                <w:b w:val="0"/>
-                <w:bCs/>
-              </w:rPr>
-              <w:t>Date user joined</w:t>
-            </w:r>
-          </w:p>
-        </w:tc>
-      </w:tr>
-      <w:tr>
-        <w:tc>
-          <w:tcPr>
-            <w:tcW w:w="3116" w:type="dxa"/>
-          </w:tcPr>
-          <w:p>
-            <w:pPr>
-              <w:pStyle w:val="Style3"/>
-              <w:rPr>
-                <w:b w:val="0"/>
-                <w:bCs/>
-                <w:highlight w:val="yellow"/>
-              </w:rPr>
-            </w:pPr>
-            <w:r>
-              <w:rPr>
-                <w:b w:val="0"/>
-                <w:bCs/>
-                <w:highlight w:val="yellow"/>
-              </w:rPr>
-              <w:t>bio</w:t>
-            </w:r>
-          </w:p>
-        </w:tc>
-        <w:tc>
-          <w:tcPr>
-            <w:tcW w:w="3117" w:type="dxa"/>
-          </w:tcPr>
-          <w:p>
-            <w:pPr>
-              <w:pStyle w:val="Style3"/>
-              <w:rPr>
-                <w:b w:val="0"/>
-                <w:bCs/>
-                <w:highlight w:val="yellow"/>
-              </w:rPr>
-            </w:pPr>
-            <w:r>
-              <w:rPr>
-                <w:b w:val="0"/>
-                <w:bCs/>
-                <w:highlight w:val="yellow"/>
-              </w:rPr>
-              <w:t>VARCHAR</w:t>
-            </w:r>
-          </w:p>
-        </w:tc>
-        <w:tc>
-          <w:tcPr>
-            <w:tcW w:w="3117" w:type="dxa"/>
-          </w:tcPr>
-          <w:p>
-            <w:pPr>
-              <w:pStyle w:val="Style3"/>
-              <w:rPr>
-                <w:b w:val="0"/>
-                <w:bCs/>
-                <w:highlight w:val="yellow"/>
-              </w:rPr>
-            </w:pPr>
-            <w:r>
-              <w:rPr>
-                <w:b w:val="0"/>
-                <w:bCs/>
-                <w:highlight w:val="yellow"/>
-              </w:rPr>
-              <w:t>Short description or background of the volunteer</w:t>
-            </w:r>
-          </w:p>
-        </w:tc>
-      </w:tr>
-      <w:tr>
-        <w:tc>
-          <w:tcPr>
-            <w:tcW w:w="3116" w:type="dxa"/>
-          </w:tcPr>
-          <w:p>
-            <w:pPr>
-              <w:pStyle w:val="Style3"/>
-              <w:rPr>
-                <w:b w:val="0"/>
-                <w:bCs/>
-              </w:rPr>
-            </w:pPr>
-            <w:r>
-              <w:rPr>
-                <w:b w:val="0"/>
-                <w:bCs/>
-              </w:rPr>
-              <w:t>status</w:t>
-            </w:r>
-          </w:p>
-        </w:tc>
-        <w:tc>
-          <w:tcPr>
-            <w:tcW w:w="3117" w:type="dxa"/>
-          </w:tcPr>
-          <w:p>
-            <w:pPr>
-              <w:pStyle w:val="Style3"/>
-              <w:rPr>
-                <w:b w:val="0"/>
-                <w:bCs/>
-              </w:rPr>
-            </w:pPr>
-            <w:r>
-              <w:rPr>
-                <w:b w:val="0"/>
-                <w:bCs/>
-              </w:rPr>
-              <w:t>BOOLEAN</w:t>
-            </w:r>
-          </w:p>
-        </w:tc>
-        <w:tc>
-          <w:tcPr>
-            <w:tcW w:w="3117" w:type="dxa"/>
-          </w:tcPr>
-          <w:p>
-            <w:pPr>
-              <w:pStyle w:val="Style3"/>
-              <w:rPr>
-                <w:b w:val="0"/>
-                <w:bCs/>
-              </w:rPr>
-            </w:pPr>
-            <w:r>
-              <w:rPr>
-                <w:b w:val="0"/>
-                <w:bCs/>
-              </w:rPr>
-              <w:t>1 = active while 0 = inactive</w:t>
-            </w:r>
-          </w:p>
-        </w:tc>
-      </w:tr>
-      <w:tr>
-        <w:tc>
-          <w:tcPr>
-            <w:tcW w:w="3116" w:type="dxa"/>
-          </w:tcPr>
-          <w:p>
-            <w:pPr>
-              <w:pStyle w:val="Style3"/>
-              <w:rPr>
-                <w:b w:val="0"/>
-                <w:bCs/>
-              </w:rPr>
-            </w:pPr>
-            <w:proofErr w:type="spellStart"/>
-            <w:r>
-              <w:rPr>
-                <w:b w:val="0"/>
-                <w:bCs/>
-              </w:rPr>
-              <w:t>last_login</w:t>
-            </w:r>
-            <w:proofErr w:type="spellEnd"/>
-          </w:p>
-        </w:tc>
-        <w:tc>
-          <w:tcPr>
-            <w:tcW w:w="3117" w:type="dxa"/>
-          </w:tcPr>
-          <w:p>
-            <w:pPr>
-              <w:pStyle w:val="Style3"/>
-              <w:rPr>
-                <w:b w:val="0"/>
-                <w:bCs/>
-              </w:rPr>
-            </w:pPr>
-            <w:r>
-              <w:rPr>
-                <w:b w:val="0"/>
-                <w:bCs/>
-              </w:rPr>
-              <w:t>DATETIME</w:t>
-            </w:r>
-          </w:p>
-        </w:tc>
-        <w:tc>
-          <w:tcPr>
-            <w:tcW w:w="3117" w:type="dxa"/>
+            <w:tcW w:w="1800" w:type="dxa"/>
+          </w:tcPr>
+          <w:p>
+            <w:pPr>
+              <w:pStyle w:val="Style3"/>
+              <w:rPr>
+                <w:b w:val="0"/>
+                <w:bCs/>
+              </w:rPr>
+            </w:pPr>
+          </w:p>
+        </w:tc>
+        <w:tc>
+          <w:tcPr>
+            <w:tcW w:w="2470" w:type="dxa"/>
           </w:tcPr>
           <w:p>
             <w:pPr>
@@ -1072,6 +1226,7 @@
                 <w:b w:val="0"/>
                 <w:bCs/>
               </w:rPr>
+              <w:lastRenderedPageBreak/>
               <w:t>password</w:t>
             </w:r>
           </w:p>
@@ -1350,7 +1505,6 @@
                 <w:b w:val="0"/>
                 <w:bCs/>
               </w:rPr>
-              <w:lastRenderedPageBreak/>
               <w:t>status</w:t>
             </w:r>
           </w:p>
@@ -2443,7 +2597,6 @@
                 <w:b w:val="0"/>
                 <w:bCs/>
               </w:rPr>
-              <w:lastRenderedPageBreak/>
               <w:t>chat_id</w:t>
             </w:r>
             <w:proofErr w:type="spellEnd"/>
@@ -3417,6 +3570,7 @@
         <w:rPr>
           <w:noProof/>
         </w:rPr>
+        <w:lastRenderedPageBreak/>
         <w:drawing>
           <wp:inline distT="0" distB="0" distL="0" distR="0" wp14:anchorId="167C6BED" wp14:editId="1729DAA5">
             <wp:extent cx="5939624" cy="972169"/>

</xml_diff>